<commit_message>
Notes on initial Report using Assignment1 as base. Expand on notes.
</commit_message>
<xml_diff>
--- a/assignment2/Report.docx
+++ b/assignment2/Report.docx
@@ -28,8 +28,6 @@
       <w:r>
         <w:t>Assignment 2</w:t>
       </w:r>
-      <w:bookmarkStart w:id="0" w:name="_GoBack"/>
-      <w:bookmarkEnd w:id="0"/>
       <w:r>
         <w:t xml:space="preserve"> - Report</w:t>
       </w:r>
@@ -96,9 +94,9 @@
       <w:r>
         <w:t xml:space="preserve"> Tic-Tac-Toe by initially using Supervised Learning with a dataset generated by a Monte Carlo Tree Search with UCT that can successfully play the game, to the use a type of Reinforcement Learning to further tune the model to become a strong adversary in the game. The aim is to create a Decision Tree Classifier capable of recognizing the best possible move for a given game-state, without considering any other factors and without assuming any action on his adversary. This greedy approach has been successful in previous Tic-Tac-Toe playing agents, as well as the reinforcement learning techniques used have been used in the past with more complex models to successfully play more difficult games such as Go. It is expected that the proposed model will be able to recognize the strongest moves in the initial dataset since they should statistically be played more, as well as the reinforcement learning approach taken will accentuate the successful moves over the not-so-successful ones. A timetable of how the project will be taken into action is presented.</w:t>
       </w:r>
-      <w:bookmarkStart w:id="1" w:name="PointTmp"/>
+      <w:bookmarkStart w:id="0" w:name="PointTmp"/>
     </w:p>
-    <w:bookmarkEnd w:id="1"/>
+    <w:bookmarkEnd w:id="0"/>
     <w:p>
       <w:pPr>
         <w:pStyle w:val="Heading1"/>
@@ -168,7 +166,6 @@
           <w:id w:val="-1433502203"/>
           <w:citation/>
         </w:sdtPr>
-        <w:sdtEndPr/>
         <w:sdtContent>
           <w:r>
             <w:fldChar w:fldCharType="begin"/>
@@ -198,6 +195,7 @@
       <w:pPr>
         <w:pStyle w:val="Text"/>
       </w:pPr>
+      <w:commentRangeStart w:id="1"/>
       <w:r>
         <w:t xml:space="preserve">The project will explore the </w:t>
       </w:r>
@@ -209,7 +207,6 @@
           <w:id w:val="2091574223"/>
           <w:citation/>
         </w:sdtPr>
-        <w:sdtEndPr/>
         <w:sdtContent>
           <w:r>
             <w:fldChar w:fldCharType="begin"/>
@@ -234,11 +231,19 @@
       <w:r>
         <w:t>.</w:t>
       </w:r>
+      <w:commentRangeEnd w:id="1"/>
+      <w:r>
+        <w:rPr>
+          <w:rStyle w:val="CommentReference"/>
+        </w:rPr>
+        <w:commentReference w:id="1"/>
+      </w:r>
     </w:p>
     <w:p>
       <w:pPr>
         <w:pStyle w:val="Text"/>
       </w:pPr>
+      <w:commentRangeStart w:id="2"/>
       <w:r>
         <w:t>DT</w:t>
       </w:r>
@@ -256,7 +261,6 @@
           <w:id w:val="1786301227"/>
           <w:citation/>
         </w:sdtPr>
-        <w:sdtEndPr/>
         <w:sdtContent>
           <w:r>
             <w:fldChar w:fldCharType="begin"/>
@@ -278,15 +282,25 @@
           </w:r>
         </w:sdtContent>
       </w:sdt>
-      <w:r>
-        <w:t xml:space="preserve">, as well as they offer a more memory and time efficient method to MCTS in practice </w:t>
+      <w:commentRangeEnd w:id="2"/>
+      <w:r>
+        <w:rPr>
+          <w:rStyle w:val="CommentReference"/>
+        </w:rPr>
+        <w:commentReference w:id="2"/>
+      </w:r>
+      <w:r>
+        <w:t xml:space="preserve">, </w:t>
+      </w:r>
+      <w:commentRangeStart w:id="3"/>
+      <w:r>
+        <w:t xml:space="preserve">as well as they offer a more memory and time efficient method to MCTS in practice </w:t>
       </w:r>
       <w:sdt>
         <w:sdtPr>
           <w:id w:val="670997241"/>
           <w:citation/>
         </w:sdtPr>
-        <w:sdtEndPr/>
         <w:sdtContent>
           <w:r>
             <w:fldChar w:fldCharType="begin"/>
@@ -311,6 +325,13 @@
       <w:r>
         <w:t>.</w:t>
       </w:r>
+      <w:commentRangeEnd w:id="3"/>
+      <w:r>
+        <w:rPr>
+          <w:rStyle w:val="CommentReference"/>
+        </w:rPr>
+        <w:commentReference w:id="3"/>
+      </w:r>
     </w:p>
     <w:p>
       <w:pPr>
@@ -327,8 +348,22 @@
       <w:pPr>
         <w:pStyle w:val="Text"/>
       </w:pPr>
-      <w:r>
-        <w:t>The paper first shows previous research on MCTS and Decision Trees on the topic. Then, it further explains the model that we are used for training, as well as the MCTS that we will use to generate the initial training data. After this, the dataset recollection methodology is explained. Ultimately, the experiments to evaluate and further improve the performance of the DT are described.</w:t>
+      <w:commentRangeStart w:id="4"/>
+      <w:r>
+        <w:t xml:space="preserve">The </w:t>
+      </w:r>
+      <w:r>
+        <w:t>report</w:t>
+      </w:r>
+      <w:r>
+        <w:t xml:space="preserve"> first shows previous research on MCTS and Decision Trees on the topic. Then, it further explains the model that we are used for training, as well as the MCTS that we will use to generate the initial training data. After this, the dataset recollection methodology is explained. Ultimately, the experiments to evaluate and further improve the performance of the DT are described.</w:t>
+      </w:r>
+      <w:commentRangeEnd w:id="4"/>
+      <w:r>
+        <w:rPr>
+          <w:rStyle w:val="CommentReference"/>
+        </w:rPr>
+        <w:commentReference w:id="4"/>
       </w:r>
     </w:p>
     <w:p>
@@ -369,7 +404,6 @@
           <w:id w:val="515421248"/>
           <w:citation/>
         </w:sdtPr>
-        <w:sdtEndPr/>
         <w:sdtContent>
           <w:r>
             <w:fldChar w:fldCharType="begin"/>
@@ -396,7 +430,6 @@
           <w:id w:val="-1464811893"/>
           <w:citation/>
         </w:sdtPr>
-        <w:sdtEndPr/>
         <w:sdtContent>
           <w:r>
             <w:fldChar w:fldCharType="begin"/>
@@ -429,11 +462,11 @@
       <w:pPr>
         <w:pStyle w:val="Heading2"/>
       </w:pPr>
-      <w:bookmarkStart w:id="2" w:name="_Ref1047586"/>
+      <w:bookmarkStart w:id="5" w:name="_Ref1047586"/>
       <w:r>
         <w:t>Tic-Tac-Toe Knowledge</w:t>
       </w:r>
-      <w:bookmarkEnd w:id="2"/>
+      <w:bookmarkEnd w:id="5"/>
     </w:p>
     <w:p>
       <w:pPr>
@@ -511,7 +544,6 @@
           <w:id w:val="-750348766"/>
           <w:citation/>
         </w:sdtPr>
-        <w:sdtEndPr/>
         <w:sdtContent>
           <w:r>
             <w:fldChar w:fldCharType="begin"/>
@@ -595,7 +627,6 @@
           <w:id w:val="-943688112"/>
           <w:citation/>
         </w:sdtPr>
-        <w:sdtEndPr/>
         <w:sdtContent>
           <w:r>
             <w:fldChar w:fldCharType="begin"/>
@@ -648,7 +679,7 @@
                     <pic:cNvPicPr/>
                   </pic:nvPicPr>
                   <pic:blipFill>
-                    <a:blip r:embed="rId8"/>
+                    <a:blip r:embed="rId10"/>
                     <a:stretch>
                       <a:fillRect/>
                     </a:stretch>
@@ -674,7 +705,7 @@
         <w:pStyle w:val="Caption"/>
         <w:jc w:val="center"/>
       </w:pPr>
-      <w:bookmarkStart w:id="3" w:name="_Ref722578"/>
+      <w:bookmarkStart w:id="6" w:name="_Ref722578"/>
       <w:r>
         <w:t xml:space="preserve">Figure </w:t>
       </w:r>
@@ -708,7 +739,7 @@
         </w:rPr>
         <w:fldChar w:fldCharType="end"/>
       </w:r>
-      <w:bookmarkEnd w:id="3"/>
+      <w:bookmarkEnd w:id="6"/>
       <w:r>
         <w:t xml:space="preserve"> - Infeasible game-states </w:t>
       </w:r>
@@ -717,7 +748,6 @@
           <w:id w:val="874116873"/>
           <w:citation/>
         </w:sdtPr>
-        <w:sdtEndPr/>
         <w:sdtContent>
           <w:r>
             <w:fldChar w:fldCharType="begin"/>
@@ -766,7 +796,7 @@
                     <pic:cNvPicPr/>
                   </pic:nvPicPr>
                   <pic:blipFill>
-                    <a:blip r:embed="rId9"/>
+                    <a:blip r:embed="rId11"/>
                     <a:stretch>
                       <a:fillRect/>
                     </a:stretch>
@@ -792,7 +822,7 @@
         <w:pStyle w:val="Caption"/>
         <w:jc w:val="center"/>
       </w:pPr>
-      <w:bookmarkStart w:id="4" w:name="_Ref722722"/>
+      <w:bookmarkStart w:id="7" w:name="_Ref722722"/>
       <w:r>
         <w:t xml:space="preserve">Figure </w:t>
       </w:r>
@@ -826,7 +856,7 @@
         </w:rPr>
         <w:fldChar w:fldCharType="end"/>
       </w:r>
-      <w:bookmarkEnd w:id="4"/>
+      <w:bookmarkEnd w:id="7"/>
       <w:r>
         <w:t xml:space="preserve"> - Equivalent game-states </w:t>
       </w:r>
@@ -835,7 +865,6 @@
           <w:id w:val="901801323"/>
           <w:citation/>
         </w:sdtPr>
-        <w:sdtEndPr/>
         <w:sdtContent>
           <w:r>
             <w:fldChar w:fldCharType="begin"/>
@@ -867,7 +896,6 @@
           <w:id w:val="151107563"/>
           <w:citation/>
         </w:sdtPr>
-        <w:sdtEndPr/>
         <w:sdtContent>
           <w:r>
             <w:fldChar w:fldCharType="begin"/>
@@ -908,8 +936,18 @@
       <w:pPr>
         <w:pStyle w:val="Heading2"/>
       </w:pPr>
+      <w:commentRangeStart w:id="8"/>
       <w:r>
         <w:t>Monte Carlo Tree Search</w:t>
+      </w:r>
+      <w:commentRangeEnd w:id="8"/>
+      <w:r>
+        <w:rPr>
+          <w:rStyle w:val="CommentReference"/>
+          <w:i w:val="0"/>
+          <w:iCs w:val="0"/>
+        </w:rPr>
+        <w:commentReference w:id="8"/>
       </w:r>
     </w:p>
     <w:p>
@@ -924,7 +962,6 @@
           <w:id w:val="874743269"/>
           <w:citation/>
         </w:sdtPr>
-        <w:sdtEndPr/>
         <w:sdtContent>
           <w:r>
             <w:fldChar w:fldCharType="begin"/>
@@ -954,7 +991,6 @@
           <w:id w:val="2089815447"/>
           <w:citation/>
         </w:sdtPr>
-        <w:sdtEndPr/>
         <w:sdtContent>
           <w:r>
             <w:fldChar w:fldCharType="begin"/>
@@ -992,7 +1028,6 @@
           <w:id w:val="-1050154630"/>
           <w:citation/>
         </w:sdtPr>
-        <w:sdtEndPr/>
         <w:sdtContent>
           <w:r>
             <w:fldChar w:fldCharType="begin"/>
@@ -1064,7 +1099,6 @@
           <w:id w:val="-1317715235"/>
           <w:citation/>
         </w:sdtPr>
-        <w:sdtEndPr/>
         <w:sdtContent>
           <w:r>
             <w:fldChar w:fldCharType="begin"/>
@@ -1193,7 +1227,6 @@
           <w:id w:val="1969169447"/>
           <w:citation/>
         </w:sdtPr>
-        <w:sdtEndPr/>
         <w:sdtContent>
           <w:r>
             <w:fldChar w:fldCharType="begin"/>
@@ -1445,7 +1478,7 @@
           <w:lang w:val="en-GB"/>
         </w:rPr>
       </w:pPr>
-      <w:bookmarkStart w:id="5" w:name="_Ref959175"/>
+      <w:bookmarkStart w:id="9" w:name="_Ref959175"/>
       <w:r>
         <w:t xml:space="preserve">Equation </w:t>
       </w:r>
@@ -1479,7 +1512,7 @@
         </w:rPr>
         <w:fldChar w:fldCharType="end"/>
       </w:r>
-      <w:bookmarkEnd w:id="5"/>
+      <w:bookmarkEnd w:id="9"/>
       <w:r>
         <w:rPr>
           <w:lang w:val="en-GB"/>
@@ -1494,7 +1527,6 @@
           <w:id w:val="-1014765067"/>
           <w:citation/>
         </w:sdtPr>
-        <w:sdtEndPr/>
         <w:sdtContent>
           <w:r>
             <w:rPr>
@@ -1548,7 +1580,6 @@
           <w:id w:val="1889225927"/>
           <w:citation/>
         </w:sdtPr>
-        <w:sdtEndPr/>
         <w:sdtContent>
           <w:r>
             <w:fldChar w:fldCharType="begin"/>
@@ -1575,7 +1606,6 @@
           <w:id w:val="-1422322668"/>
           <w:citation/>
         </w:sdtPr>
-        <w:sdtEndPr/>
         <w:sdtContent>
           <w:r>
             <w:fldChar w:fldCharType="begin"/>
@@ -1649,7 +1679,6 @@
           <w:id w:val="-1071419998"/>
           <w:citation/>
         </w:sdtPr>
-        <w:sdtEndPr/>
         <w:sdtContent>
           <w:r>
             <w:fldChar w:fldCharType="begin"/>
@@ -1690,7 +1719,6 @@
           <w:id w:val="-1342394765"/>
           <w:citation/>
         </w:sdtPr>
-        <w:sdtEndPr/>
         <w:sdtContent>
           <w:r>
             <w:fldChar w:fldCharType="begin"/>
@@ -1749,7 +1777,6 @@
           <w:id w:val="-815106049"/>
           <w:citation/>
         </w:sdtPr>
-        <w:sdtEndPr/>
         <w:sdtContent>
           <w:r>
             <w:fldChar w:fldCharType="begin"/>
@@ -1790,7 +1817,6 @@
           <w:id w:val="-188684824"/>
           <w:citation/>
         </w:sdtPr>
-        <w:sdtEndPr/>
         <w:sdtContent>
           <w:r>
             <w:fldChar w:fldCharType="begin"/>
@@ -1831,7 +1857,6 @@
           <w:id w:val="255954616"/>
           <w:citation/>
         </w:sdtPr>
-        <w:sdtEndPr/>
         <w:sdtContent>
           <w:r>
             <w:fldChar w:fldCharType="begin"/>
@@ -1873,11 +1898,12 @@
       <w:pPr>
         <w:pStyle w:val="Heading2"/>
       </w:pPr>
-      <w:bookmarkStart w:id="6" w:name="_Ref780659"/>
+      <w:bookmarkStart w:id="10" w:name="_Ref780659"/>
+      <w:commentRangeStart w:id="11"/>
       <w:r>
         <w:t>Alternatives to MCTS</w:t>
       </w:r>
-      <w:bookmarkEnd w:id="6"/>
+      <w:bookmarkEnd w:id="10"/>
     </w:p>
     <w:p>
       <w:pPr>
@@ -1909,7 +1935,6 @@
           <w:id w:val="-1766070299"/>
           <w:citation/>
         </w:sdtPr>
-        <w:sdtEndPr/>
         <w:sdtContent>
           <w:r>
             <w:fldChar w:fldCharType="begin"/>
@@ -1936,7 +1961,6 @@
           <w:id w:val="-1896817030"/>
           <w:citation/>
         </w:sdtPr>
-        <w:sdtEndPr/>
         <w:sdtContent>
           <w:r>
             <w:fldChar w:fldCharType="begin"/>
@@ -1969,7 +1993,6 @@
           <w:id w:val="1816062445"/>
           <w:citation/>
         </w:sdtPr>
-        <w:sdtEndPr/>
         <w:sdtContent>
           <w:r>
             <w:fldChar w:fldCharType="begin"/>
@@ -2002,7 +2025,6 @@
           <w:id w:val="1393699006"/>
           <w:citation/>
         </w:sdtPr>
-        <w:sdtEndPr/>
         <w:sdtContent>
           <w:r>
             <w:fldChar w:fldCharType="begin"/>
@@ -2054,7 +2076,6 @@
           <w:id w:val="1983884122"/>
           <w:citation/>
         </w:sdtPr>
-        <w:sdtEndPr/>
         <w:sdtContent>
           <w:r>
             <w:fldChar w:fldCharType="begin"/>
@@ -2114,7 +2135,6 @@
           <w:id w:val="1818920177"/>
           <w:citation/>
         </w:sdtPr>
-        <w:sdtEndPr/>
         <w:sdtContent>
           <w:r>
             <w:fldChar w:fldCharType="begin"/>
@@ -2177,7 +2197,6 @@
           <w:id w:val="1133066718"/>
           <w:citation/>
         </w:sdtPr>
-        <w:sdtEndPr/>
         <w:sdtContent>
           <w:r>
             <w:fldChar w:fldCharType="begin"/>
@@ -2222,7 +2241,6 @@
           <w:id w:val="-399749055"/>
           <w:citation/>
         </w:sdtPr>
-        <w:sdtEndPr/>
         <w:sdtContent>
           <w:r>
             <w:fldChar w:fldCharType="begin"/>
@@ -2307,7 +2325,6 @@
           <w:id w:val="1412892137"/>
           <w:citation/>
         </w:sdtPr>
-        <w:sdtEndPr/>
         <w:sdtContent>
           <w:r>
             <w:fldChar w:fldCharType="begin"/>
@@ -2334,7 +2351,6 @@
           <w:id w:val="1882897645"/>
           <w:citation/>
         </w:sdtPr>
-        <w:sdtEndPr/>
         <w:sdtContent>
           <w:r>
             <w:fldChar w:fldCharType="begin"/>
@@ -2361,7 +2377,6 @@
           <w:id w:val="1350524417"/>
           <w:citation/>
         </w:sdtPr>
-        <w:sdtEndPr/>
         <w:sdtContent>
           <w:r>
             <w:fldChar w:fldCharType="begin"/>
@@ -2386,6 +2401,13 @@
       <w:r>
         <w:t>.</w:t>
       </w:r>
+      <w:commentRangeEnd w:id="11"/>
+      <w:r>
+        <w:rPr>
+          <w:rStyle w:val="CommentReference"/>
+        </w:rPr>
+        <w:commentReference w:id="11"/>
+      </w:r>
     </w:p>
     <w:p>
       <w:pPr>
@@ -2396,18 +2418,26 @@
       <w:pPr>
         <w:pStyle w:val="Heading1"/>
       </w:pPr>
-      <w:bookmarkStart w:id="7" w:name="_Ref1304689"/>
+      <w:bookmarkStart w:id="12" w:name="_Ref1304689"/>
       <w:r>
         <w:t>Methodology</w:t>
       </w:r>
-      <w:bookmarkEnd w:id="7"/>
+      <w:bookmarkEnd w:id="12"/>
     </w:p>
     <w:p>
       <w:pPr>
         <w:pStyle w:val="Text"/>
       </w:pPr>
+      <w:commentRangeStart w:id="13"/>
       <w:r>
         <w:t>The goal of the analysis is to determine if a Decision Tree algorithm may be used to imitate the MCTS behavior for a game of Tic-Tac-Toe with successful results.</w:t>
+      </w:r>
+      <w:commentRangeEnd w:id="13"/>
+      <w:r>
+        <w:rPr>
+          <w:rStyle w:val="CommentReference"/>
+        </w:rPr>
+        <w:commentReference w:id="13"/>
       </w:r>
       <w:r>
         <w:t xml:space="preserve"> Unlike</w:t>
@@ -2417,7 +2447,6 @@
           <w:id w:val="277156133"/>
           <w:citation/>
         </w:sdtPr>
-        <w:sdtEndPr/>
         <w:sdtContent>
           <w:r>
             <w:fldChar w:fldCharType="begin"/>
@@ -2470,7 +2499,12 @@
         <w:fldChar w:fldCharType="end"/>
       </w:r>
       <w:r>
-        <w:t>). Instead, the approach is to observe the decisions taken by an MCTS and train a DT with that information.</w:t>
+        <w:t>). Instead, the approach is to observe the decisions taken by an MCTS and train a D</w:t>
+      </w:r>
+      <w:bookmarkStart w:id="14" w:name="_GoBack"/>
+      <w:bookmarkEnd w:id="14"/>
+      <w:r>
+        <w:t>T with that information.</w:t>
       </w:r>
     </w:p>
     <w:p>
@@ -2499,7 +2533,6 @@
           <w:id w:val="1871336108"/>
           <w:citation/>
         </w:sdtPr>
-        <w:sdtEndPr/>
         <w:sdtContent>
           <w:r>
             <w:fldChar w:fldCharType="begin"/>
@@ -2540,7 +2573,6 @@
           <w:id w:val="1629509594"/>
           <w:citation/>
         </w:sdtPr>
-        <w:sdtEndPr/>
         <w:sdtContent>
           <w:r>
             <w:fldChar w:fldCharType="begin"/>
@@ -2579,7 +2611,6 @@
           <w:id w:val="-596552535"/>
           <w:citation/>
         </w:sdtPr>
-        <w:sdtEndPr/>
         <w:sdtContent>
           <w:r>
             <w:fldChar w:fldCharType="begin"/>
@@ -2617,7 +2648,6 @@
           <w:id w:val="964542414"/>
           <w:citation/>
         </w:sdtPr>
-        <w:sdtEndPr/>
         <w:sdtContent>
           <w:r>
             <w:fldChar w:fldCharType="begin"/>
@@ -2780,7 +2810,6 @@
           <w:id w:val="1296488707"/>
           <w:citation/>
         </w:sdtPr>
-        <w:sdtEndPr/>
         <w:sdtContent>
           <w:r>
             <w:fldChar w:fldCharType="begin"/>
@@ -2964,7 +2993,7 @@
                     <pic:cNvPicPr/>
                   </pic:nvPicPr>
                   <pic:blipFill rotWithShape="1">
-                    <a:blip r:embed="rId10"/>
+                    <a:blip r:embed="rId12"/>
                     <a:srcRect l="8631" r="2380"/>
                     <a:stretch/>
                   </pic:blipFill>
@@ -2997,7 +3026,7 @@
         <w:pStyle w:val="Caption"/>
         <w:jc w:val="center"/>
       </w:pPr>
-      <w:bookmarkStart w:id="8" w:name="_Ref1487177"/>
+      <w:bookmarkStart w:id="15" w:name="_Ref1487177"/>
       <w:r>
         <w:t xml:space="preserve">Figure </w:t>
       </w:r>
@@ -3031,7 +3060,7 @@
         </w:rPr>
         <w:fldChar w:fldCharType="end"/>
       </w:r>
-      <w:bookmarkEnd w:id="8"/>
+      <w:bookmarkEnd w:id="15"/>
       <w:r>
         <w:t xml:space="preserve"> - Entropy Function for a two-class problem</w:t>
       </w:r>
@@ -3040,7 +3069,6 @@
           <w:id w:val="872889975"/>
           <w:citation/>
         </w:sdtPr>
-        <w:sdtEndPr/>
         <w:sdtContent>
           <w:r>
             <w:fldChar w:fldCharType="begin"/>
@@ -3241,8 +3269,8 @@
         <w:pStyle w:val="Caption"/>
         <w:jc w:val="center"/>
       </w:pPr>
-      <w:bookmarkStart w:id="9" w:name="_Ref1043535"/>
-      <w:bookmarkStart w:id="10" w:name="_Ref1043522"/>
+      <w:bookmarkStart w:id="16" w:name="_Ref1043535"/>
+      <w:bookmarkStart w:id="17" w:name="_Ref1043522"/>
       <w:r>
         <w:t xml:space="preserve">Equation </w:t>
       </w:r>
@@ -3276,17 +3304,16 @@
         </w:rPr>
         <w:fldChar w:fldCharType="end"/>
       </w:r>
-      <w:bookmarkEnd w:id="9"/>
+      <w:bookmarkEnd w:id="16"/>
       <w:r>
         <w:t xml:space="preserve"> - Entropy Function</w:t>
       </w:r>
-      <w:bookmarkEnd w:id="10"/>
+      <w:bookmarkEnd w:id="17"/>
       <w:sdt>
         <w:sdtPr>
           <w:id w:val="-484251302"/>
           <w:citation/>
         </w:sdtPr>
-        <w:sdtEndPr/>
         <w:sdtContent>
           <w:r>
             <w:fldChar w:fldCharType="begin"/>
@@ -3591,7 +3618,7 @@
         <w:pStyle w:val="Caption"/>
         <w:jc w:val="center"/>
       </w:pPr>
-      <w:bookmarkStart w:id="11" w:name="_Ref1487329"/>
+      <w:bookmarkStart w:id="18" w:name="_Ref1487329"/>
       <w:r>
         <w:t xml:space="preserve">Equation </w:t>
       </w:r>
@@ -3625,7 +3652,7 @@
         </w:rPr>
         <w:fldChar w:fldCharType="end"/>
       </w:r>
-      <w:bookmarkEnd w:id="11"/>
+      <w:bookmarkEnd w:id="18"/>
       <w:r>
         <w:t xml:space="preserve"> - Entropy Function for Feature</w:t>
       </w:r>
@@ -3634,7 +3661,6 @@
           <w:id w:val="-594712295"/>
           <w:citation/>
         </w:sdtPr>
-        <w:sdtEndPr/>
         <w:sdtContent>
           <w:r>
             <w:fldChar w:fldCharType="begin"/>
@@ -3812,7 +3838,6 @@
           <w:id w:val="-581064993"/>
           <w:citation/>
         </w:sdtPr>
-        <w:sdtEndPr/>
         <w:sdtContent>
           <w:r>
             <w:fldChar w:fldCharType="begin"/>
@@ -3864,7 +3889,6 @@
           <w:id w:val="-1544054805"/>
           <w:citation/>
         </w:sdtPr>
-        <w:sdtEndPr/>
         <w:sdtContent>
           <w:r>
             <w:fldChar w:fldCharType="begin"/>
@@ -3897,7 +3921,7 @@
       <w:r>
         <w:t>To implement the DT, the DecisionTreeClassifier package from scikit-learn (</w:t>
       </w:r>
-      <w:hyperlink r:id="rId11" w:history="1">
+      <w:hyperlink r:id="rId13" w:history="1">
         <w:r>
           <w:rPr>
             <w:rStyle w:val="Hyperlink"/>
@@ -3913,11 +3937,11 @@
       <w:pPr>
         <w:pStyle w:val="Heading2"/>
       </w:pPr>
-      <w:bookmarkStart w:id="12" w:name="_Ref1307320"/>
+      <w:bookmarkStart w:id="19" w:name="_Ref1307320"/>
       <w:r>
         <w:t>Dataset Collection</w:t>
       </w:r>
-      <w:bookmarkEnd w:id="12"/>
+      <w:bookmarkEnd w:id="19"/>
     </w:p>
     <w:p>
       <w:pPr>
@@ -3926,7 +3950,7 @@
       <w:r>
         <w:t>To gather data to train the proposed DT model, the code provided by the Monte Carlo Tree Search Research Hub (</w:t>
       </w:r>
-      <w:hyperlink r:id="rId12" w:history="1">
+      <w:hyperlink r:id="rId14" w:history="1">
         <w:r>
           <w:rPr>
             <w:rStyle w:val="Hyperlink"/>
@@ -3971,7 +3995,6 @@
           <w:id w:val="590513272"/>
           <w:citation/>
         </w:sdtPr>
-        <w:sdtEndPr/>
         <w:sdtContent>
           <w:r>
             <w:fldChar w:fldCharType="begin"/>
@@ -4089,11 +4112,11 @@
                     <pic:cNvPicPr/>
                   </pic:nvPicPr>
                   <pic:blipFill>
-                    <a:blip r:embed="rId13">
+                    <a:blip r:embed="rId15">
                       <a:extLst>
                         <a:ext uri="{BEBA8EAE-BF5A-486C-A8C5-ECC9F3942E4B}">
                           <a14:imgProps xmlns:a14="http://schemas.microsoft.com/office/drawing/2010/main">
-                            <a14:imgLayer r:embed="rId14">
+                            <a14:imgLayer r:embed="rId16">
                               <a14:imgEffect>
                                 <a14:backgroundRemoval t="1869" b="92991" l="3556" r="92889">
                                   <a14:foregroundMark x1="12444" y1="9346" x2="24889" y2="22430"/>
@@ -4133,7 +4156,7 @@
         <w:pStyle w:val="Caption"/>
         <w:jc w:val="center"/>
       </w:pPr>
-      <w:bookmarkStart w:id="13" w:name="_Ref1491366"/>
+      <w:bookmarkStart w:id="20" w:name="_Ref1491366"/>
       <w:r>
         <w:t xml:space="preserve">Figure </w:t>
       </w:r>
@@ -4167,7 +4190,7 @@
         </w:rPr>
         <w:fldChar w:fldCharType="end"/>
       </w:r>
-      <w:bookmarkEnd w:id="13"/>
+      <w:bookmarkEnd w:id="20"/>
       <w:r>
         <w:t xml:space="preserve"> - Game State</w:t>
       </w:r>
@@ -4795,7 +4818,7 @@
         <w:pStyle w:val="Caption"/>
         <w:jc w:val="center"/>
       </w:pPr>
-      <w:bookmarkStart w:id="14" w:name="_Ref1049343"/>
+      <w:bookmarkStart w:id="21" w:name="_Ref1049343"/>
       <w:r>
         <w:t xml:space="preserve">Figure </w:t>
       </w:r>
@@ -4829,7 +4852,7 @@
         </w:rPr>
         <w:fldChar w:fldCharType="end"/>
       </w:r>
-      <w:bookmarkEnd w:id="14"/>
+      <w:bookmarkEnd w:id="21"/>
       <w:r>
         <w:t xml:space="preserve"> - Encoding </w:t>
       </w:r>
@@ -4859,7 +4882,6 @@
           <w:id w:val="-1720588624"/>
           <w:citation/>
         </w:sdtPr>
-        <w:sdtEndPr/>
         <w:sdtContent>
           <w:r>
             <w:fldChar w:fldCharType="begin"/>
@@ -4889,7 +4911,6 @@
           <w:id w:val="-1312015341"/>
           <w:citation/>
         </w:sdtPr>
-        <w:sdtEndPr/>
         <w:sdtContent>
           <w:r>
             <w:fldChar w:fldCharType="begin"/>
@@ -4919,7 +4940,6 @@
           <w:id w:val="1854608883"/>
           <w:citation/>
         </w:sdtPr>
-        <w:sdtEndPr/>
         <w:sdtContent>
           <w:r>
             <w:fldChar w:fldCharType="begin"/>
@@ -4949,7 +4969,6 @@
           <w:id w:val="143785793"/>
           <w:citation/>
         </w:sdtPr>
-        <w:sdtEndPr/>
         <w:sdtContent>
           <w:r>
             <w:fldChar w:fldCharType="begin"/>
@@ -8052,7 +8071,7 @@
                     </pic:cNvPicPr>
                   </pic:nvPicPr>
                   <pic:blipFill>
-                    <a:blip r:embed="rId15">
+                    <a:blip r:embed="rId17">
                       <a:extLst>
                         <a:ext uri="{28A0092B-C50C-407E-A947-70E740481C1C}">
                           <a14:useLocalDpi xmlns:a14="http://schemas.microsoft.com/office/drawing/2010/main" val="0"/>
@@ -8089,7 +8108,7 @@
         <w:pStyle w:val="Caption"/>
         <w:jc w:val="center"/>
       </w:pPr>
-      <w:bookmarkStart w:id="15" w:name="_Ref1492039"/>
+      <w:bookmarkStart w:id="22" w:name="_Ref1492039"/>
       <w:r>
         <w:t xml:space="preserve">Figure </w:t>
       </w:r>
@@ -8123,7 +8142,7 @@
         </w:rPr>
         <w:fldChar w:fldCharType="end"/>
       </w:r>
-      <w:bookmarkEnd w:id="15"/>
+      <w:bookmarkEnd w:id="22"/>
       <w:r>
         <w:t xml:space="preserve"> - Decision Tree Representation for State in </w:t>
       </w:r>
@@ -8195,7 +8214,6 @@
           <w:id w:val="-1726978006"/>
           <w:citation/>
         </w:sdtPr>
-        <w:sdtEndPr/>
         <w:sdtContent>
           <w:r>
             <w:fldChar w:fldCharType="begin"/>
@@ -8229,11 +8247,11 @@
       <w:pPr>
         <w:pStyle w:val="Heading1"/>
       </w:pPr>
-      <w:bookmarkStart w:id="16" w:name="_Ref1310597"/>
+      <w:bookmarkStart w:id="23" w:name="_Ref1310597"/>
       <w:r>
         <w:t>Experiments</w:t>
       </w:r>
-      <w:bookmarkEnd w:id="16"/>
+      <w:bookmarkEnd w:id="23"/>
     </w:p>
     <w:p>
       <w:pPr>
@@ -8288,7 +8306,6 @@
           <w:id w:val="-1826893696"/>
           <w:citation/>
         </w:sdtPr>
-        <w:sdtEndPr/>
         <w:sdtContent>
           <w:r>
             <w:fldChar w:fldCharType="begin"/>
@@ -8379,7 +8396,6 @@
           <w:id w:val="-273484397"/>
           <w:citation/>
         </w:sdtPr>
-        <w:sdtEndPr/>
         <w:sdtContent>
           <w:r>
             <w:fldChar w:fldCharType="begin"/>
@@ -8431,7 +8447,6 @@
           <w:id w:val="1352371629"/>
           <w:citation/>
         </w:sdtPr>
-        <w:sdtEndPr/>
         <w:sdtContent>
           <w:r>
             <w:fldChar w:fldCharType="begin"/>
@@ -8544,7 +8559,6 @@
           <w:id w:val="-1468890644"/>
           <w:citation/>
         </w:sdtPr>
-        <w:sdtEndPr/>
         <w:sdtContent>
           <w:r>
             <w:fldChar w:fldCharType="begin"/>
@@ -8591,7 +8605,6 @@
           <w:id w:val="1450742543"/>
           <w:citation/>
         </w:sdtPr>
-        <w:sdtEndPr/>
         <w:sdtContent>
           <w:r>
             <w:fldChar w:fldCharType="begin"/>
@@ -8703,7 +8716,6 @@
           <w:id w:val="-278185023"/>
           <w:citation/>
         </w:sdtPr>
-        <w:sdtEndPr/>
         <w:sdtContent>
           <w:r>
             <w:fldChar w:fldCharType="begin"/>
@@ -8771,7 +8783,6 @@
           <w:docPartUnique/>
         </w:docPartObj>
       </w:sdtPr>
-      <w:sdtEndPr/>
       <w:sdtContent>
         <w:p>
           <w:pPr>
@@ -8786,7 +8797,6 @@
             <w:id w:val="293103407"/>
             <w:bibliography/>
           </w:sdtPr>
-          <w:sdtEndPr/>
           <w:sdtContent>
             <w:p>
               <w:pPr>
@@ -8822,7 +8832,7 @@
               </w:tblGrid>
               <w:tr>
                 <w:trPr>
-                  <w:divId w:val="1769081014"/>
+                  <w:divId w:val="321352122"/>
                   <w:tblCellSpacing w:w="15" w:type="dxa"/>
                 </w:trPr>
                 <w:tc>
@@ -8884,7 +8894,7 @@
               </w:tr>
               <w:tr>
                 <w:trPr>
-                  <w:divId w:val="1769081014"/>
+                  <w:divId w:val="321352122"/>
                   <w:tblCellSpacing w:w="15" w:type="dxa"/>
                 </w:trPr>
                 <w:tc>
@@ -8944,7 +8954,7 @@
               </w:tr>
               <w:tr>
                 <w:trPr>
-                  <w:divId w:val="1769081014"/>
+                  <w:divId w:val="321352122"/>
                   <w:tblCellSpacing w:w="15" w:type="dxa"/>
                 </w:trPr>
                 <w:tc>
@@ -8990,7 +9000,7 @@
               </w:tr>
               <w:tr>
                 <w:trPr>
-                  <w:divId w:val="1769081014"/>
+                  <w:divId w:val="321352122"/>
                   <w:tblCellSpacing w:w="15" w:type="dxa"/>
                 </w:trPr>
                 <w:tc>
@@ -9050,7 +9060,7 @@
               </w:tr>
               <w:tr>
                 <w:trPr>
-                  <w:divId w:val="1769081014"/>
+                  <w:divId w:val="321352122"/>
                   <w:tblCellSpacing w:w="15" w:type="dxa"/>
                 </w:trPr>
                 <w:tc>
@@ -9096,7 +9106,7 @@
               </w:tr>
               <w:tr>
                 <w:trPr>
-                  <w:divId w:val="1769081014"/>
+                  <w:divId w:val="321352122"/>
                   <w:tblCellSpacing w:w="15" w:type="dxa"/>
                 </w:trPr>
                 <w:tc>
@@ -9156,7 +9166,7 @@
               </w:tr>
               <w:tr>
                 <w:trPr>
-                  <w:divId w:val="1769081014"/>
+                  <w:divId w:val="321352122"/>
                   <w:tblCellSpacing w:w="15" w:type="dxa"/>
                 </w:trPr>
                 <w:tc>
@@ -9216,7 +9226,7 @@
               </w:tr>
               <w:tr>
                 <w:trPr>
-                  <w:divId w:val="1769081014"/>
+                  <w:divId w:val="321352122"/>
                   <w:tblCellSpacing w:w="15" w:type="dxa"/>
                 </w:trPr>
                 <w:tc>
@@ -9277,7 +9287,7 @@
             </w:tbl>
             <w:p>
               <w:pPr>
-                <w:divId w:val="1769081014"/>
+                <w:divId w:val="321352122"/>
                 <w:rPr>
                   <w:noProof/>
                 </w:rPr>
@@ -9355,7 +9365,7 @@
                     <pic:cNvPicPr/>
                   </pic:nvPicPr>
                   <pic:blipFill>
-                    <a:blip r:embed="rId16"/>
+                    <a:blip r:embed="rId18"/>
                     <a:stretch>
                       <a:fillRect/>
                     </a:stretch>
@@ -9419,7 +9429,7 @@
       </w:r>
     </w:p>
     <w:sectPr>
-      <w:headerReference w:type="default" r:id="rId17"/>
+      <w:headerReference w:type="default" r:id="rId19"/>
       <w:type w:val="continuous"/>
       <w:pgSz w:w="12240" w:h="15840" w:code="1"/>
       <w:pgMar w:top="1008" w:right="936" w:bottom="1008" w:left="936" w:header="432" w:footer="432" w:gutter="0"/>
@@ -9427,6 +9437,138 @@
     </w:sectPr>
   </w:body>
 </w:document>
+</file>
+
+<file path=word/comments.xml><?xml version="1.0" encoding="utf-8"?>
+<w:comments xmlns:wpc="http://schemas.microsoft.com/office/word/2010/wordprocessingCanvas" xmlns:cx="http://schemas.microsoft.com/office/drawing/2014/chartex" xmlns:cx1="http://schemas.microsoft.com/office/drawing/2015/9/8/chartex" xmlns:mc="http://schemas.openxmlformats.org/markup-compatibility/2006" xmlns:o="urn:schemas-microsoft-com:office:office" xmlns:r="http://schemas.openxmlformats.org/officeDocument/2006/relationships" xmlns:m="http://schemas.openxmlformats.org/officeDocument/2006/math" xmlns:v="urn:schemas-microsoft-com:vml" xmlns:wp14="http://schemas.microsoft.com/office/word/2010/wordprocessingDrawing" xmlns:wp="http://schemas.openxmlformats.org/drawingml/2006/wordprocessingDrawing" xmlns:w10="urn:schemas-microsoft-com:office:word" xmlns:w="http://schemas.openxmlformats.org/wordprocessingml/2006/main" xmlns:w14="http://schemas.microsoft.com/office/word/2010/wordml" xmlns:w15="http://schemas.microsoft.com/office/word/2012/wordml" xmlns:w16se="http://schemas.microsoft.com/office/word/2015/wordml/symex" xmlns:wpg="http://schemas.microsoft.com/office/word/2010/wordprocessingGroup" xmlns:wpi="http://schemas.microsoft.com/office/word/2010/wordprocessingInk" xmlns:wne="http://schemas.microsoft.com/office/word/2006/wordml" xmlns:wps="http://schemas.microsoft.com/office/word/2010/wordprocessingShape" mc:Ignorable="w14 w15 w16se wp14">
+  <w:comment w:id="1" w:author="Zavala Iglesias, Jose J" w:date="2019-04-15T18:18:00Z" w:initials="ZIJJ">
+    <w:p>
+      <w:pPr>
+        <w:pStyle w:val="CommentText"/>
+      </w:pPr>
+      <w:r>
+        <w:rPr>
+          <w:rStyle w:val="CommentReference"/>
+        </w:rPr>
+        <w:annotationRef/>
+      </w:r>
+      <w:r>
+        <w:t>FALSE. The DT is used to learn from expert play from a pre-existing MCTS. The DT is used in the rollout stage to improve the MCTS via Expert Iteration.</w:t>
+      </w:r>
+    </w:p>
+  </w:comment>
+  <w:comment w:id="2" w:author="Zavala Iglesias, Jose J" w:date="2019-04-15T18:20:00Z" w:initials="ZIJJ">
+    <w:p>
+      <w:pPr>
+        <w:pStyle w:val="CommentText"/>
+      </w:pPr>
+      <w:r>
+        <w:rPr>
+          <w:rStyle w:val="CommentReference"/>
+        </w:rPr>
+        <w:annotationRef/>
+      </w:r>
+      <w:r>
+        <w:t>TRUE. But Imitation Learning will be used only for training the apprentice.</w:t>
+      </w:r>
+    </w:p>
+  </w:comment>
+  <w:comment w:id="3" w:author="Zavala Iglesias, Jose J" w:date="2019-04-15T18:23:00Z" w:initials="ZIJJ">
+    <w:p>
+      <w:pPr>
+        <w:pStyle w:val="CommentText"/>
+      </w:pPr>
+      <w:r>
+        <w:rPr>
+          <w:rStyle w:val="CommentReference"/>
+        </w:rPr>
+        <w:annotationRef/>
+      </w:r>
+      <w:r>
+        <w:t>Only mention that they process information in linear time.</w:t>
+      </w:r>
+    </w:p>
+  </w:comment>
+  <w:comment w:id="4" w:author="Zavala Iglesias, Jose J" w:date="2019-04-15T18:26:00Z" w:initials="ZIJJ">
+    <w:p>
+      <w:pPr>
+        <w:pStyle w:val="CommentText"/>
+      </w:pPr>
+      <w:r>
+        <w:rPr>
+          <w:rStyle w:val="CommentReference"/>
+        </w:rPr>
+        <w:annotationRef/>
+      </w:r>
+      <w:r>
+        <w:t>UPDATE to reflect the needs of the report.</w:t>
+      </w:r>
+    </w:p>
+  </w:comment>
+  <w:comment w:id="8" w:author="Zavala Iglesias, Jose J" w:date="2019-04-15T18:29:00Z" w:initials="ZIJJ">
+    <w:p>
+      <w:pPr>
+        <w:pStyle w:val="CommentText"/>
+      </w:pPr>
+      <w:r>
+        <w:rPr>
+          <w:rStyle w:val="CommentReference"/>
+        </w:rPr>
+        <w:annotationRef/>
+      </w:r>
+      <w:r>
+        <w:t>Mention EXPERT ITERATION Paper</w:t>
+      </w:r>
+    </w:p>
+  </w:comment>
+  <w:comment w:id="11" w:author="Zavala Iglesias, Jose J" w:date="2019-04-15T18:31:00Z" w:initials="ZIJJ">
+    <w:p>
+      <w:pPr>
+        <w:pStyle w:val="CommentText"/>
+      </w:pPr>
+      <w:r>
+        <w:rPr>
+          <w:rStyle w:val="CommentReference"/>
+        </w:rPr>
+        <w:annotationRef/>
+      </w:r>
+      <w:r>
+        <w:t>THIS SUCKS ASS! Do not replace MCTS with a DT. The whole purpose is to implement Expert Iteration with a DT. MCTS + DT. Review notes on “Thinking Fast and Slow with Deep Learning and Tree Search”.</w:t>
+      </w:r>
+    </w:p>
+  </w:comment>
+  <w:comment w:id="13" w:author="Zavala Iglesias, Jose J" w:date="2019-04-15T18:32:00Z" w:initials="ZIJJ">
+    <w:p>
+      <w:pPr>
+        <w:pStyle w:val="CommentText"/>
+      </w:pPr>
+      <w:r>
+        <w:rPr>
+          <w:rStyle w:val="CommentReference"/>
+        </w:rPr>
+        <w:annotationRef/>
+      </w:r>
+      <w:r>
+        <w:t xml:space="preserve">Mention that this is ONLY for </w:t>
+      </w:r>
+      <w:r>
+        <w:t>Imitation Learning step.</w:t>
+      </w:r>
+    </w:p>
+  </w:comment>
+</w:comments>
+</file>
+
+<file path=word/commentsExtended.xml><?xml version="1.0" encoding="utf-8"?>
+<w15:commentsEx xmlns:wpc="http://schemas.microsoft.com/office/word/2010/wordprocessingCanvas" xmlns:cx="http://schemas.microsoft.com/office/drawing/2014/chartex" xmlns:cx1="http://schemas.microsoft.com/office/drawing/2015/9/8/chartex" xmlns:mc="http://schemas.openxmlformats.org/markup-compatibility/2006" xmlns:o="urn:schemas-microsoft-com:office:office" xmlns:r="http://schemas.openxmlformats.org/officeDocument/2006/relationships" xmlns:m="http://schemas.openxmlformats.org/officeDocument/2006/math" xmlns:v="urn:schemas-microsoft-com:vml" xmlns:wp14="http://schemas.microsoft.com/office/word/2010/wordprocessingDrawing" xmlns:wp="http://schemas.openxmlformats.org/drawingml/2006/wordprocessingDrawing" xmlns:w10="urn:schemas-microsoft-com:office:word" xmlns:w="http://schemas.openxmlformats.org/wordprocessingml/2006/main" xmlns:w14="http://schemas.microsoft.com/office/word/2010/wordml" xmlns:w15="http://schemas.microsoft.com/office/word/2012/wordml" xmlns:w16se="http://schemas.microsoft.com/office/word/2015/wordml/symex" xmlns:wpg="http://schemas.microsoft.com/office/word/2010/wordprocessingGroup" xmlns:wpi="http://schemas.microsoft.com/office/word/2010/wordprocessingInk" xmlns:wne="http://schemas.microsoft.com/office/word/2006/wordml" xmlns:wps="http://schemas.microsoft.com/office/word/2010/wordprocessingShape" mc:Ignorable="w14 w15 w16se wp14">
+  <w15:commentEx w15:paraId="38855F01" w15:done="0"/>
+  <w15:commentEx w15:paraId="7E975613" w15:done="0"/>
+  <w15:commentEx w15:paraId="621959D8" w15:done="0"/>
+  <w15:commentEx w15:paraId="1E946402" w15:done="0"/>
+  <w15:commentEx w15:paraId="5436F9F2" w15:done="0"/>
+  <w15:commentEx w15:paraId="0B6928D5" w15:done="0"/>
+  <w15:commentEx w15:paraId="5E5B9F2C" w15:done="0"/>
+</w15:commentsEx>
 </file>
 
 <file path=word/endnotes.xml><?xml version="1.0" encoding="utf-8"?>
@@ -9489,7 +9631,7 @@
       <w:rPr>
         <w:noProof/>
       </w:rPr>
-      <w:t>1</w:t>
+      <w:t>3</w:t>
     </w:r>
     <w:r>
       <w:fldChar w:fldCharType="end"/>
@@ -11062,6 +11204,14 @@
     <w:abstractNumId w:val="0"/>
   </w:num>
 </w:numbering>
+</file>
+
+<file path=word/people.xml><?xml version="1.0" encoding="utf-8"?>
+<w15:people xmlns:wpc="http://schemas.microsoft.com/office/word/2010/wordprocessingCanvas" xmlns:cx="http://schemas.microsoft.com/office/drawing/2014/chartex" xmlns:cx1="http://schemas.microsoft.com/office/drawing/2015/9/8/chartex" xmlns:mc="http://schemas.openxmlformats.org/markup-compatibility/2006" xmlns:o="urn:schemas-microsoft-com:office:office" xmlns:r="http://schemas.openxmlformats.org/officeDocument/2006/relationships" xmlns:m="http://schemas.openxmlformats.org/officeDocument/2006/math" xmlns:v="urn:schemas-microsoft-com:vml" xmlns:wp14="http://schemas.microsoft.com/office/word/2010/wordprocessingDrawing" xmlns:wp="http://schemas.openxmlformats.org/drawingml/2006/wordprocessingDrawing" xmlns:w10="urn:schemas-microsoft-com:office:word" xmlns:w="http://schemas.openxmlformats.org/wordprocessingml/2006/main" xmlns:w14="http://schemas.microsoft.com/office/word/2010/wordml" xmlns:w15="http://schemas.microsoft.com/office/word/2012/wordml" xmlns:w16se="http://schemas.microsoft.com/office/word/2015/wordml/symex" xmlns:wpg="http://schemas.microsoft.com/office/word/2010/wordprocessingGroup" xmlns:wpi="http://schemas.microsoft.com/office/word/2010/wordprocessingInk" xmlns:wne="http://schemas.microsoft.com/office/word/2006/wordml" xmlns:wps="http://schemas.microsoft.com/office/word/2010/wordprocessingShape" mc:Ignorable="w14 w15 w16se wp14">
+  <w15:person w15:author="Zavala Iglesias, Jose J">
+    <w15:presenceInfo w15:providerId="AD" w15:userId="S-1-5-21-169893677-362310179-949767459-449970"/>
+  </w15:person>
+</w15:people>
 </file>
 
 <file path=word/styles.xml><?xml version="1.0" encoding="utf-8"?>
@@ -12180,6 +12330,56 @@
     <w:unhideWhenUsed/>
     <w:rsid w:val="00D67C5D"/>
   </w:style>
+  <w:style w:type="character" w:styleId="CommentReference">
+    <w:name w:val="annotation reference"/>
+    <w:basedOn w:val="DefaultParagraphFont"/>
+    <w:semiHidden/>
+    <w:unhideWhenUsed/>
+    <w:rsid w:val="00C83374"/>
+    <w:rPr>
+      <w:sz w:val="16"/>
+      <w:szCs w:val="16"/>
+    </w:rPr>
+  </w:style>
+  <w:style w:type="paragraph" w:styleId="CommentText">
+    <w:name w:val="annotation text"/>
+    <w:basedOn w:val="Normal"/>
+    <w:link w:val="CommentTextChar"/>
+    <w:semiHidden/>
+    <w:unhideWhenUsed/>
+    <w:rsid w:val="00C83374"/>
+  </w:style>
+  <w:style w:type="character" w:customStyle="1" w:styleId="CommentTextChar">
+    <w:name w:val="Comment Text Char"/>
+    <w:basedOn w:val="DefaultParagraphFont"/>
+    <w:link w:val="CommentText"/>
+    <w:semiHidden/>
+    <w:rsid w:val="00C83374"/>
+  </w:style>
+  <w:style w:type="paragraph" w:styleId="CommentSubject">
+    <w:name w:val="annotation subject"/>
+    <w:basedOn w:val="CommentText"/>
+    <w:next w:val="CommentText"/>
+    <w:link w:val="CommentSubjectChar"/>
+    <w:semiHidden/>
+    <w:unhideWhenUsed/>
+    <w:rsid w:val="00C83374"/>
+    <w:rPr>
+      <w:b/>
+      <w:bCs/>
+    </w:rPr>
+  </w:style>
+  <w:style w:type="character" w:customStyle="1" w:styleId="CommentSubjectChar">
+    <w:name w:val="Comment Subject Char"/>
+    <w:basedOn w:val="CommentTextChar"/>
+    <w:link w:val="CommentSubject"/>
+    <w:semiHidden/>
+    <w:rsid w:val="00C83374"/>
+    <w:rPr>
+      <w:b/>
+      <w:bCs/>
+    </w:rPr>
+  </w:style>
 </w:styles>
 </file>
 
@@ -12727,7 +12927,7 @@
 </file>
 
 <file path=customXml/itemProps1.xml><?xml version="1.0" encoding="utf-8"?>
-<ds:datastoreItem xmlns:ds="http://schemas.openxmlformats.org/officeDocument/2006/customXml" ds:itemID="{DAD8C7CF-4A5E-4750-8A51-0FED931F4FE4}">
+<ds:datastoreItem xmlns:ds="http://schemas.openxmlformats.org/officeDocument/2006/customXml" ds:itemID="{5163C7E9-43EB-4C7B-9D7B-3B8233496DF1}">
   <ds:schemaRefs>
     <ds:schemaRef ds:uri="http://schemas.openxmlformats.org/officeDocument/2006/bibliography"/>
   </ds:schemaRefs>

</xml_diff>